<commit_message>
Fixed documents and templates, removed admin unused options
</commit_message>
<xml_diff>
--- a/fixtures/demo-wp-resolate.docx
+++ b/fixtures/demo-wp-resolate.docx
@@ -55,7 +55,7 @@
         <w:spacing w:line="240" w:lineRule="auto"/>
       </w:pPr>
       <w:r>
-        <w:t>[Teléfono;type='text';title='Teléfono';placeholder='+34 600 000 000';pattern='^\+?\d[\d\s\-]{7,}$';patternmsg='Formato de teléfono no válido';description='Admite prefijo internacional, espacios o guiones']</w:t>
+        <w:t>[phone;type='text';title='Teléfono';placeholder='+34600000000';pattern='^[+]?[1-9][0-9]{1,14}$';patternmsg='Formato de teléfono no válido';description='Admite prefijo internacional, espacios o guiones']</w:t>
       </w:r>
     </w:p>
     <w:p>
@@ -73,7 +73,7 @@
         <w:spacing w:line="240" w:lineRule="auto"/>
       </w:pPr>
       <w:r>
-        <w:t>[Cuerpo HTML;type='html';title='Cuerpo del documento (HTML)';description='Contenido enriquecido con formato']</w:t>
+        <w:t>[body;type='html';title='Cuerpo del documento (HTML)';description='Contenido enriquecido con formato']</w:t>
       </w:r>
     </w:p>
     <w:p>
@@ -82,7 +82,7 @@
         <w:spacing w:line="240" w:lineRule="auto"/>
       </w:pPr>
       <w:r>
-        <w:t>[Unidades;type='number';title='Unidades';placeholder='0..20';minvalue='0';maxvalue='20';pattern='^(?:0|[1-9]|1[0-9]|20)$';patternmsg='Debe ser un entero entre 0 y 20']</w:t>
+        <w:t>[units;type='number';title='Unidades';placeholder='0..20';minvalue='0';maxvalue='20';pattern='^(?:0|[1-9]|1[0-9]|20)$';patternmsg='Debe ser un entero entre 0 y 20']</w:t>
       </w:r>
     </w:p>
     <w:p>
@@ -245,6 +245,9 @@
     <w:p>
       <w:pPr>
         <w:pStyle w:val="Ttulo2"/>
+        <w:rPr>
+          <w:rFonts w:hint="eastAsia"/>
+        </w:rPr>
       </w:pPr>
     </w:p>
     <w:sectPr>

</xml_diff>